<commit_message>
added discord video upload
</commit_message>
<xml_diff>
--- a/Documentation for raspberrypi camera.docx
+++ b/Documentation for raspberrypi camera.docx
@@ -2,6 +2,240 @@
 <file path=word/document.xml><?xml version="1.0" encoding="utf-8"?>
 <w:document xmlns:wpc="http://schemas.microsoft.com/office/word/2010/wordprocessingCanvas" xmlns:cx="http://schemas.microsoft.com/office/drawing/2014/chartex" xmlns:cx1="http://schemas.microsoft.com/office/drawing/2015/9/8/chartex" xmlns:cx2="http://schemas.microsoft.com/office/drawing/2015/10/21/chartex" xmlns:cx3="http://schemas.microsoft.com/office/drawing/2016/5/9/chartex" xmlns:cx4="http://schemas.microsoft.com/office/drawing/2016/5/10/chartex" xmlns:cx5="http://schemas.microsoft.com/office/drawing/2016/5/11/chartex" xmlns:cx6="http://schemas.microsoft.com/office/drawing/2016/5/12/chartex" xmlns:cx7="http://schemas.microsoft.com/office/drawing/2016/5/13/chartex" xmlns:cx8="http://schemas.microsoft.com/office/drawing/2016/5/14/chartex" xmlns:mc="http://schemas.openxmlformats.org/markup-compatibility/2006" xmlns:aink="http://schemas.microsoft.com/office/drawing/2016/ink" xmlns:am3d="http://schemas.microsoft.com/office/drawing/2017/model3d" xmlns:o="urn:schemas-microsoft-com:office:office" xmlns:oel="http://schemas.microsoft.com/office/2019/extlst" xmlns:r="http://schemas.openxmlformats.org/officeDocument/2006/relationships" xmlns:m="http://schemas.openxmlformats.org/officeDocument/2006/math" xmlns:v="urn:schemas-microsoft-com:vml" xmlns:wp14="http://schemas.microsoft.com/office/word/2010/wordprocessingDrawing" xmlns:wp="http://schemas.openxmlformats.org/drawingml/2006/wordprocessingDrawing" xmlns:w10="urn:schemas-microsoft-com:office:word" xmlns:w="http://schemas.openxmlformats.org/wordprocessingml/2006/main" xmlns:w14="http://schemas.microsoft.com/office/word/2010/wordml" xmlns:w15="http://schemas.microsoft.com/office/word/2012/wordml" xmlns:w16cex="http://schemas.microsoft.com/office/word/2018/wordml/cex" xmlns:w16cid="http://schemas.microsoft.com/office/word/2016/wordml/cid" xmlns:w16="http://schemas.microsoft.com/office/word/2018/wordml" xmlns:w16du="http://schemas.microsoft.com/office/word/2023/wordml/word16du" xmlns:w16sdtdh="http://schemas.microsoft.com/office/word/2020/wordml/sdtdatahash" xmlns:w16sdtfl="http://schemas.microsoft.com/office/word/2024/wordml/sdtformatlock" xmlns:w16se="http://schemas.microsoft.com/office/word/2015/wordml/symex" xmlns:wpg="http://schemas.microsoft.com/office/word/2010/wordprocessingGroup" xmlns:wpi="http://schemas.microsoft.com/office/word/2010/wordprocessingInk" xmlns:wne="http://schemas.microsoft.com/office/word/2006/wordml" xmlns:wps="http://schemas.microsoft.com/office/word/2010/wordprocessingShape" mc:Ignorable="w14 w15 w16se w16cid w16 w16cex w16sdtdh w16sdtfl w16du wp14">
   <w:body>
+    <w:p>
+      <w:r>
+        <w:rPr>
+          <w:b/>
+          <w:bCs/>
+        </w:rPr>
+        <w:t>Motion-Activated Smart Security Camera — Built with Raspberry Pi, ESP-01, Flask &amp; Cloudflare Tunnel</w:t>
+      </w:r>
+    </w:p>
+    <w:p>
+      <w:r>
+        <w:t>I recently built a complete DIY motion-triggered surveillance system using a Raspberry Pi and ESP-01. The system detects motion, captures footage, and provides full remote control through a Flask-based web interface—secured using Cloudflare Tunnel. Every event is logged in real time via Discord webhooks.</w:t>
+      </w:r>
+    </w:p>
+    <w:p>
+      <w:r>
+        <w:pict w14:anchorId="4EE70D9A">
+          <v:rect id="_x0000_i1049" style="width:0;height:1.5pt" o:hralign="center" o:hrstd="t" o:hr="t" fillcolor="#a0a0a0" stroked="f"/>
+        </w:pict>
+      </w:r>
+    </w:p>
+    <w:p>
+      <w:r>
+        <w:rPr>
+          <w:b/>
+          <w:bCs/>
+        </w:rPr>
+        <w:t>Key Features:</w:t>
+      </w:r>
+    </w:p>
+    <w:p>
+      <w:pPr>
+        <w:numPr>
+          <w:ilvl w:val="0"/>
+          <w:numId w:val="1"/>
+        </w:numPr>
+      </w:pPr>
+      <w:r>
+        <w:t>Motion detection using PiCamera2 and GPIO</w:t>
+      </w:r>
+    </w:p>
+    <w:p>
+      <w:pPr>
+        <w:numPr>
+          <w:ilvl w:val="0"/>
+          <w:numId w:val="1"/>
+        </w:numPr>
+      </w:pPr>
+      <w:r>
+        <w:t>Flask web dashboard for remote monitoring and control (pause/resume, light toggle, doorbell)</w:t>
+      </w:r>
+    </w:p>
+    <w:p>
+      <w:pPr>
+        <w:numPr>
+          <w:ilvl w:val="0"/>
+          <w:numId w:val="1"/>
+        </w:numPr>
+      </w:pPr>
+      <w:r>
+        <w:t>Automatic upload of captured videos/images to AWS S3</w:t>
+      </w:r>
+    </w:p>
+    <w:p>
+      <w:pPr>
+        <w:numPr>
+          <w:ilvl w:val="0"/>
+          <w:numId w:val="1"/>
+        </w:numPr>
+      </w:pPr>
+      <w:r>
+        <w:t>ESP-01 handles light control and remote doorbell trigger via relays</w:t>
+      </w:r>
+    </w:p>
+    <w:p>
+      <w:pPr>
+        <w:numPr>
+          <w:ilvl w:val="0"/>
+          <w:numId w:val="1"/>
+        </w:numPr>
+      </w:pPr>
+      <w:r>
+        <w:t>Timed light switching functionality with safety logic</w:t>
+      </w:r>
+    </w:p>
+    <w:p>
+      <w:pPr>
+        <w:numPr>
+          <w:ilvl w:val="0"/>
+          <w:numId w:val="1"/>
+        </w:numPr>
+      </w:pPr>
+      <w:r>
+        <w:t>Secure remote access using Cloudflare Tunnel</w:t>
+      </w:r>
+    </w:p>
+    <w:p>
+      <w:pPr>
+        <w:numPr>
+          <w:ilvl w:val="0"/>
+          <w:numId w:val="1"/>
+        </w:numPr>
+      </w:pPr>
+      <w:r>
+        <w:t>Real-time logging and alerts via Discord Webhooks</w:t>
+      </w:r>
+    </w:p>
+    <w:p>
+      <w:r>
+        <w:pict w14:anchorId="1101B94B">
+          <v:rect id="_x0000_i1050" style="width:0;height:1.5pt" o:hralign="center" o:hrstd="t" o:hr="t" fillcolor="#a0a0a0" stroked="f"/>
+        </w:pict>
+      </w:r>
+    </w:p>
+    <w:p>
+      <w:r>
+        <w:rPr>
+          <w:b/>
+          <w:bCs/>
+        </w:rPr>
+        <w:t>Tech Stack:</w:t>
+      </w:r>
+    </w:p>
+    <w:p>
+      <w:pPr>
+        <w:numPr>
+          <w:ilvl w:val="0"/>
+          <w:numId w:val="2"/>
+        </w:numPr>
+      </w:pPr>
+      <w:r>
+        <w:t>Raspberry Pi with PiCamera2</w:t>
+      </w:r>
+    </w:p>
+    <w:p>
+      <w:pPr>
+        <w:numPr>
+          <w:ilvl w:val="0"/>
+          <w:numId w:val="2"/>
+        </w:numPr>
+      </w:pPr>
+      <w:r>
+        <w:t>ESP-01 (programmed via Arduino IDE)</w:t>
+      </w:r>
+    </w:p>
+    <w:p>
+      <w:pPr>
+        <w:numPr>
+          <w:ilvl w:val="0"/>
+          <w:numId w:val="2"/>
+        </w:numPr>
+      </w:pPr>
+      <w:r>
+        <w:t>Python (Flask, OpenCV, picamera2, boto3)</w:t>
+      </w:r>
+    </w:p>
+    <w:p>
+      <w:pPr>
+        <w:numPr>
+          <w:ilvl w:val="0"/>
+          <w:numId w:val="2"/>
+        </w:numPr>
+      </w:pPr>
+      <w:r>
+        <w:t>AWS S3 for media storage</w:t>
+      </w:r>
+    </w:p>
+    <w:p>
+      <w:pPr>
+        <w:numPr>
+          <w:ilvl w:val="0"/>
+          <w:numId w:val="2"/>
+        </w:numPr>
+      </w:pPr>
+      <w:r>
+        <w:t>Cloudflare Tunnel for secure HTTPS access</w:t>
+      </w:r>
+    </w:p>
+    <w:p>
+      <w:pPr>
+        <w:numPr>
+          <w:ilvl w:val="0"/>
+          <w:numId w:val="2"/>
+        </w:numPr>
+      </w:pPr>
+      <w:r>
+        <w:t>Discord Webhooks for real-time alerts</w:t>
+      </w:r>
+    </w:p>
+    <w:p>
+      <w:r>
+        <w:pict w14:anchorId="0A2E3EC0">
+          <v:rect id="_x0000_i1051" style="width:0;height:1.5pt" o:hralign="center" o:hrstd="t" o:hr="t" fillcolor="#a0a0a0" stroked="f"/>
+        </w:pict>
+      </w:r>
+    </w:p>
+    <w:p>
+      <w:r>
+        <w:rPr>
+          <w:b/>
+          <w:bCs/>
+        </w:rPr>
+        <w:t>Project Source Code &amp; Documentation:</w:t>
+      </w:r>
+      <w:r>
+        <w:br/>
+        <w:t xml:space="preserve">GitHub: </w:t>
+      </w:r>
+      <w:hyperlink r:id="rId5" w:tgtFrame="_new" w:history="1">
+        <w:r>
+          <w:rPr>
+            <w:rStyle w:val="Hyperlink"/>
+          </w:rPr>
+          <w:t>github.com/VaradRane12/Motion-Activated-Security-Camera</w:t>
+        </w:r>
+      </w:hyperlink>
+    </w:p>
+    <w:p>
+      <w:r>
+        <w:pict w14:anchorId="2B2A10B0">
+          <v:rect id="_x0000_i1052" style="width:0;height:1.5pt" o:hralign="center" o:hrstd="t" o:hr="t" fillcolor="#a0a0a0" stroked="f"/>
+        </w:pict>
+      </w:r>
+    </w:p>
+    <w:p>
+      <w:r>
+        <w:t>This project was a hands-on dive into embedded systems, real-time automation, cloud integration, and remote access security. If you’re working on anything similar or interested in IoT and surveillance tech, would love to hear your thoughts or suggestions.</w:t>
+      </w:r>
+    </w:p>
+    <w:p>
+      <w:r>
+        <w:t>#IoT #RaspberryPi #ESP01 #Flask #Cloudflare #AWS #Python #HomeAutomation #OpenCV #VaradRaneProjects</w:t>
+      </w:r>
+    </w:p>
     <w:p/>
     <w:sectPr>
       <w:pgSz w:w="11906" w:h="16838"/>
@@ -11,6 +245,315 @@
     </w:sectPr>
   </w:body>
 </w:document>
+</file>
+
+<file path=word/numbering.xml><?xml version="1.0" encoding="utf-8"?>
+<w:numbering xmlns:wpc="http://schemas.microsoft.com/office/word/2010/wordprocessingCanvas" xmlns:cx="http://schemas.microsoft.com/office/drawing/2014/chartex" xmlns:cx1="http://schemas.microsoft.com/office/drawing/2015/9/8/chartex" xmlns:cx2="http://schemas.microsoft.com/office/drawing/2015/10/21/chartex" xmlns:cx3="http://schemas.microsoft.com/office/drawing/2016/5/9/chartex" xmlns:cx4="http://schemas.microsoft.com/office/drawing/2016/5/10/chartex" xmlns:cx5="http://schemas.microsoft.com/office/drawing/2016/5/11/chartex" xmlns:cx6="http://schemas.microsoft.com/office/drawing/2016/5/12/chartex" xmlns:cx7="http://schemas.microsoft.com/office/drawing/2016/5/13/chartex" xmlns:cx8="http://schemas.microsoft.com/office/drawing/2016/5/14/chartex" xmlns:mc="http://schemas.openxmlformats.org/markup-compatibility/2006" xmlns:aink="http://schemas.microsoft.com/office/drawing/2016/ink" xmlns:am3d="http://schemas.microsoft.com/office/drawing/2017/model3d" xmlns:o="urn:schemas-microsoft-com:office:office" xmlns:oel="http://schemas.microsoft.com/office/2019/extlst" xmlns:r="http://schemas.openxmlformats.org/officeDocument/2006/relationships" xmlns:m="http://schemas.openxmlformats.org/officeDocument/2006/math" xmlns:v="urn:schemas-microsoft-com:vml" xmlns:wp14="http://schemas.microsoft.com/office/word/2010/wordprocessingDrawing" xmlns:wp="http://schemas.openxmlformats.org/drawingml/2006/wordprocessingDrawing" xmlns:w10="urn:schemas-microsoft-com:office:word" xmlns:w="http://schemas.openxmlformats.org/wordprocessingml/2006/main" xmlns:w14="http://schemas.microsoft.com/office/word/2010/wordml" xmlns:w15="http://schemas.microsoft.com/office/word/2012/wordml" xmlns:w16cex="http://schemas.microsoft.com/office/word/2018/wordml/cex" xmlns:w16cid="http://schemas.microsoft.com/office/word/2016/wordml/cid" xmlns:w16="http://schemas.microsoft.com/office/word/2018/wordml" xmlns:w16du="http://schemas.microsoft.com/office/word/2023/wordml/word16du" xmlns:w16sdtdh="http://schemas.microsoft.com/office/word/2020/wordml/sdtdatahash" xmlns:w16sdtfl="http://schemas.microsoft.com/office/word/2024/wordml/sdtformatlock" xmlns:w16se="http://schemas.microsoft.com/office/word/2015/wordml/symex" xmlns:wpg="http://schemas.microsoft.com/office/word/2010/wordprocessingGroup" xmlns:wpi="http://schemas.microsoft.com/office/word/2010/wordprocessingInk" xmlns:wne="http://schemas.microsoft.com/office/word/2006/wordml" xmlns:wps="http://schemas.microsoft.com/office/word/2010/wordprocessingShape" mc:Ignorable="w14 w15 w16se w16cid w16 w16cex w16sdtdh w16sdtfl w16du wp14">
+  <w:abstractNum w:abstractNumId="0" w15:restartNumberingAfterBreak="0">
+    <w:nsid w:val="1CCD0CCC"/>
+    <w:multiLevelType w:val="multilevel"/>
+    <w:tmpl w:val="568EED38"/>
+    <w:lvl w:ilvl="0">
+      <w:start w:val="1"/>
+      <w:numFmt w:val="bullet"/>
+      <w:lvlText w:val=""/>
+      <w:lvlJc w:val="left"/>
+      <w:pPr>
+        <w:tabs>
+          <w:tab w:val="num" w:pos="720"/>
+        </w:tabs>
+        <w:ind w:left="720" w:hanging="360"/>
+      </w:pPr>
+      <w:rPr>
+        <w:rFonts w:ascii="Symbol" w:hAnsi="Symbol" w:hint="default"/>
+        <w:sz w:val="20"/>
+      </w:rPr>
+    </w:lvl>
+    <w:lvl w:ilvl="1" w:tentative="1">
+      <w:start w:val="1"/>
+      <w:numFmt w:val="bullet"/>
+      <w:lvlText w:val="o"/>
+      <w:lvlJc w:val="left"/>
+      <w:pPr>
+        <w:tabs>
+          <w:tab w:val="num" w:pos="1440"/>
+        </w:tabs>
+        <w:ind w:left="1440" w:hanging="360"/>
+      </w:pPr>
+      <w:rPr>
+        <w:rFonts w:ascii="Courier New" w:hAnsi="Courier New" w:hint="default"/>
+        <w:sz w:val="20"/>
+      </w:rPr>
+    </w:lvl>
+    <w:lvl w:ilvl="2" w:tentative="1">
+      <w:start w:val="1"/>
+      <w:numFmt w:val="bullet"/>
+      <w:lvlText w:val=""/>
+      <w:lvlJc w:val="left"/>
+      <w:pPr>
+        <w:tabs>
+          <w:tab w:val="num" w:pos="2160"/>
+        </w:tabs>
+        <w:ind w:left="2160" w:hanging="360"/>
+      </w:pPr>
+      <w:rPr>
+        <w:rFonts w:ascii="Wingdings" w:hAnsi="Wingdings" w:hint="default"/>
+        <w:sz w:val="20"/>
+      </w:rPr>
+    </w:lvl>
+    <w:lvl w:ilvl="3" w:tentative="1">
+      <w:start w:val="1"/>
+      <w:numFmt w:val="bullet"/>
+      <w:lvlText w:val=""/>
+      <w:lvlJc w:val="left"/>
+      <w:pPr>
+        <w:tabs>
+          <w:tab w:val="num" w:pos="2880"/>
+        </w:tabs>
+        <w:ind w:left="2880" w:hanging="360"/>
+      </w:pPr>
+      <w:rPr>
+        <w:rFonts w:ascii="Wingdings" w:hAnsi="Wingdings" w:hint="default"/>
+        <w:sz w:val="20"/>
+      </w:rPr>
+    </w:lvl>
+    <w:lvl w:ilvl="4" w:tentative="1">
+      <w:start w:val="1"/>
+      <w:numFmt w:val="bullet"/>
+      <w:lvlText w:val=""/>
+      <w:lvlJc w:val="left"/>
+      <w:pPr>
+        <w:tabs>
+          <w:tab w:val="num" w:pos="3600"/>
+        </w:tabs>
+        <w:ind w:left="3600" w:hanging="360"/>
+      </w:pPr>
+      <w:rPr>
+        <w:rFonts w:ascii="Wingdings" w:hAnsi="Wingdings" w:hint="default"/>
+        <w:sz w:val="20"/>
+      </w:rPr>
+    </w:lvl>
+    <w:lvl w:ilvl="5" w:tentative="1">
+      <w:start w:val="1"/>
+      <w:numFmt w:val="bullet"/>
+      <w:lvlText w:val=""/>
+      <w:lvlJc w:val="left"/>
+      <w:pPr>
+        <w:tabs>
+          <w:tab w:val="num" w:pos="4320"/>
+        </w:tabs>
+        <w:ind w:left="4320" w:hanging="360"/>
+      </w:pPr>
+      <w:rPr>
+        <w:rFonts w:ascii="Wingdings" w:hAnsi="Wingdings" w:hint="default"/>
+        <w:sz w:val="20"/>
+      </w:rPr>
+    </w:lvl>
+    <w:lvl w:ilvl="6" w:tentative="1">
+      <w:start w:val="1"/>
+      <w:numFmt w:val="bullet"/>
+      <w:lvlText w:val=""/>
+      <w:lvlJc w:val="left"/>
+      <w:pPr>
+        <w:tabs>
+          <w:tab w:val="num" w:pos="5040"/>
+        </w:tabs>
+        <w:ind w:left="5040" w:hanging="360"/>
+      </w:pPr>
+      <w:rPr>
+        <w:rFonts w:ascii="Wingdings" w:hAnsi="Wingdings" w:hint="default"/>
+        <w:sz w:val="20"/>
+      </w:rPr>
+    </w:lvl>
+    <w:lvl w:ilvl="7" w:tentative="1">
+      <w:start w:val="1"/>
+      <w:numFmt w:val="bullet"/>
+      <w:lvlText w:val=""/>
+      <w:lvlJc w:val="left"/>
+      <w:pPr>
+        <w:tabs>
+          <w:tab w:val="num" w:pos="5760"/>
+        </w:tabs>
+        <w:ind w:left="5760" w:hanging="360"/>
+      </w:pPr>
+      <w:rPr>
+        <w:rFonts w:ascii="Wingdings" w:hAnsi="Wingdings" w:hint="default"/>
+        <w:sz w:val="20"/>
+      </w:rPr>
+    </w:lvl>
+    <w:lvl w:ilvl="8" w:tentative="1">
+      <w:start w:val="1"/>
+      <w:numFmt w:val="bullet"/>
+      <w:lvlText w:val=""/>
+      <w:lvlJc w:val="left"/>
+      <w:pPr>
+        <w:tabs>
+          <w:tab w:val="num" w:pos="6480"/>
+        </w:tabs>
+        <w:ind w:left="6480" w:hanging="360"/>
+      </w:pPr>
+      <w:rPr>
+        <w:rFonts w:ascii="Wingdings" w:hAnsi="Wingdings" w:hint="default"/>
+        <w:sz w:val="20"/>
+      </w:rPr>
+    </w:lvl>
+  </w:abstractNum>
+  <w:abstractNum w:abstractNumId="1" w15:restartNumberingAfterBreak="0">
+    <w:nsid w:val="7C3A7DAF"/>
+    <w:multiLevelType w:val="multilevel"/>
+    <w:tmpl w:val="02E2D904"/>
+    <w:lvl w:ilvl="0">
+      <w:start w:val="1"/>
+      <w:numFmt w:val="bullet"/>
+      <w:lvlText w:val=""/>
+      <w:lvlJc w:val="left"/>
+      <w:pPr>
+        <w:tabs>
+          <w:tab w:val="num" w:pos="720"/>
+        </w:tabs>
+        <w:ind w:left="720" w:hanging="360"/>
+      </w:pPr>
+      <w:rPr>
+        <w:rFonts w:ascii="Symbol" w:hAnsi="Symbol" w:hint="default"/>
+        <w:sz w:val="20"/>
+      </w:rPr>
+    </w:lvl>
+    <w:lvl w:ilvl="1" w:tentative="1">
+      <w:start w:val="1"/>
+      <w:numFmt w:val="bullet"/>
+      <w:lvlText w:val="o"/>
+      <w:lvlJc w:val="left"/>
+      <w:pPr>
+        <w:tabs>
+          <w:tab w:val="num" w:pos="1440"/>
+        </w:tabs>
+        <w:ind w:left="1440" w:hanging="360"/>
+      </w:pPr>
+      <w:rPr>
+        <w:rFonts w:ascii="Courier New" w:hAnsi="Courier New" w:hint="default"/>
+        <w:sz w:val="20"/>
+      </w:rPr>
+    </w:lvl>
+    <w:lvl w:ilvl="2" w:tentative="1">
+      <w:start w:val="1"/>
+      <w:numFmt w:val="bullet"/>
+      <w:lvlText w:val=""/>
+      <w:lvlJc w:val="left"/>
+      <w:pPr>
+        <w:tabs>
+          <w:tab w:val="num" w:pos="2160"/>
+        </w:tabs>
+        <w:ind w:left="2160" w:hanging="360"/>
+      </w:pPr>
+      <w:rPr>
+        <w:rFonts w:ascii="Wingdings" w:hAnsi="Wingdings" w:hint="default"/>
+        <w:sz w:val="20"/>
+      </w:rPr>
+    </w:lvl>
+    <w:lvl w:ilvl="3" w:tentative="1">
+      <w:start w:val="1"/>
+      <w:numFmt w:val="bullet"/>
+      <w:lvlText w:val=""/>
+      <w:lvlJc w:val="left"/>
+      <w:pPr>
+        <w:tabs>
+          <w:tab w:val="num" w:pos="2880"/>
+        </w:tabs>
+        <w:ind w:left="2880" w:hanging="360"/>
+      </w:pPr>
+      <w:rPr>
+        <w:rFonts w:ascii="Wingdings" w:hAnsi="Wingdings" w:hint="default"/>
+        <w:sz w:val="20"/>
+      </w:rPr>
+    </w:lvl>
+    <w:lvl w:ilvl="4" w:tentative="1">
+      <w:start w:val="1"/>
+      <w:numFmt w:val="bullet"/>
+      <w:lvlText w:val=""/>
+      <w:lvlJc w:val="left"/>
+      <w:pPr>
+        <w:tabs>
+          <w:tab w:val="num" w:pos="3600"/>
+        </w:tabs>
+        <w:ind w:left="3600" w:hanging="360"/>
+      </w:pPr>
+      <w:rPr>
+        <w:rFonts w:ascii="Wingdings" w:hAnsi="Wingdings" w:hint="default"/>
+        <w:sz w:val="20"/>
+      </w:rPr>
+    </w:lvl>
+    <w:lvl w:ilvl="5" w:tentative="1">
+      <w:start w:val="1"/>
+      <w:numFmt w:val="bullet"/>
+      <w:lvlText w:val=""/>
+      <w:lvlJc w:val="left"/>
+      <w:pPr>
+        <w:tabs>
+          <w:tab w:val="num" w:pos="4320"/>
+        </w:tabs>
+        <w:ind w:left="4320" w:hanging="360"/>
+      </w:pPr>
+      <w:rPr>
+        <w:rFonts w:ascii="Wingdings" w:hAnsi="Wingdings" w:hint="default"/>
+        <w:sz w:val="20"/>
+      </w:rPr>
+    </w:lvl>
+    <w:lvl w:ilvl="6" w:tentative="1">
+      <w:start w:val="1"/>
+      <w:numFmt w:val="bullet"/>
+      <w:lvlText w:val=""/>
+      <w:lvlJc w:val="left"/>
+      <w:pPr>
+        <w:tabs>
+          <w:tab w:val="num" w:pos="5040"/>
+        </w:tabs>
+        <w:ind w:left="5040" w:hanging="360"/>
+      </w:pPr>
+      <w:rPr>
+        <w:rFonts w:ascii="Wingdings" w:hAnsi="Wingdings" w:hint="default"/>
+        <w:sz w:val="20"/>
+      </w:rPr>
+    </w:lvl>
+    <w:lvl w:ilvl="7" w:tentative="1">
+      <w:start w:val="1"/>
+      <w:numFmt w:val="bullet"/>
+      <w:lvlText w:val=""/>
+      <w:lvlJc w:val="left"/>
+      <w:pPr>
+        <w:tabs>
+          <w:tab w:val="num" w:pos="5760"/>
+        </w:tabs>
+        <w:ind w:left="5760" w:hanging="360"/>
+      </w:pPr>
+      <w:rPr>
+        <w:rFonts w:ascii="Wingdings" w:hAnsi="Wingdings" w:hint="default"/>
+        <w:sz w:val="20"/>
+      </w:rPr>
+    </w:lvl>
+    <w:lvl w:ilvl="8" w:tentative="1">
+      <w:start w:val="1"/>
+      <w:numFmt w:val="bullet"/>
+      <w:lvlText w:val=""/>
+      <w:lvlJc w:val="left"/>
+      <w:pPr>
+        <w:tabs>
+          <w:tab w:val="num" w:pos="6480"/>
+        </w:tabs>
+        <w:ind w:left="6480" w:hanging="360"/>
+      </w:pPr>
+      <w:rPr>
+        <w:rFonts w:ascii="Wingdings" w:hAnsi="Wingdings" w:hint="default"/>
+        <w:sz w:val="20"/>
+      </w:rPr>
+    </w:lvl>
+  </w:abstractNum>
+  <w:num w:numId="1" w16cid:durableId="503595031">
+    <w:abstractNumId w:val="0"/>
+  </w:num>
+  <w:num w:numId="2" w16cid:durableId="272326935">
+    <w:abstractNumId w:val="1"/>
+  </w:num>
+</w:numbering>
 </file>
 
 <file path=word/styles.xml><?xml version="1.0" encoding="utf-8"?>
@@ -616,7 +1159,6 @@
   <w:style w:type="character" w:default="1" w:styleId="DefaultParagraphFont">
     <w:name w:val="Default Paragraph Font"/>
     <w:uiPriority w:val="1"/>
-    <w:semiHidden/>
     <w:unhideWhenUsed/>
   </w:style>
   <w:style w:type="table" w:default="1" w:styleId="TableNormal">
@@ -928,6 +1470,29 @@
       <w:smallCaps/>
       <w:color w:val="2F5496" w:themeColor="accent1" w:themeShade="BF"/>
       <w:spacing w:val="5"/>
+    </w:rPr>
+  </w:style>
+  <w:style w:type="character" w:styleId="Hyperlink">
+    <w:name w:val="Hyperlink"/>
+    <w:basedOn w:val="DefaultParagraphFont"/>
+    <w:uiPriority w:val="99"/>
+    <w:unhideWhenUsed/>
+    <w:rsid w:val="00877004"/>
+    <w:rPr>
+      <w:color w:val="0563C1" w:themeColor="hyperlink"/>
+      <w:u w:val="single"/>
+    </w:rPr>
+  </w:style>
+  <w:style w:type="character" w:styleId="UnresolvedMention">
+    <w:name w:val="Unresolved Mention"/>
+    <w:basedOn w:val="DefaultParagraphFont"/>
+    <w:uiPriority w:val="99"/>
+    <w:semiHidden/>
+    <w:unhideWhenUsed/>
+    <w:rsid w:val="00877004"/>
+    <w:rPr>
+      <w:color w:val="605E5C"/>
+      <w:shd w:val="clear" w:color="auto" w:fill="E1DFDD"/>
     </w:rPr>
   </w:style>
 </w:styles>

</xml_diff>